<commit_message>
feat: mettre à jour le modèle de facture pour inclure des champs dynamiques
</commit_message>
<xml_diff>
--- a/invoice-template.docx
+++ b/invoice-template.docx
@@ -175,6 +175,12 @@
                                     </w:rPr>
                                     <w:t xml:space="preserve">Invoice no : </w:t>
                                   </w:r>
+                                  <w:r>
+                                    <w:rPr>
+                                      <w:color w:val="D9D9D9" w:themeColor="background1" w:themeShade="D9"/>
+                                    </w:rPr>
+                                    <w:t>+++invoiceNumber+++</w:t>
+                                  </w:r>
                                 </w:p>
                               </w:tc>
                             </w:tr>
@@ -216,7 +222,13 @@
                                     <w:rPr>
                                       <w:color w:val="D9D9D9" w:themeColor="background1" w:themeShade="D9"/>
                                     </w:rPr>
-                                    <w:t>Date : 01/01/2020</w:t>
+                                    <w:t xml:space="preserve">Date : </w:t>
+                                  </w:r>
+                                  <w:r>
+                                    <w:rPr>
+                                      <w:color w:val="D9D9D9" w:themeColor="background1" w:themeShade="D9"/>
+                                    </w:rPr>
+                                    <w:t>+++invoiceDate+++</w:t>
                                   </w:r>
                                 </w:p>
                               </w:tc>
@@ -366,6 +378,12 @@
                               </w:rPr>
                               <w:t xml:space="preserve">Invoice no : </w:t>
                             </w:r>
+                            <w:r>
+                              <w:rPr>
+                                <w:color w:val="D9D9D9" w:themeColor="background1" w:themeShade="D9"/>
+                              </w:rPr>
+                              <w:t>+++invoiceNumber+++</w:t>
+                            </w:r>
                           </w:p>
                         </w:tc>
                       </w:tr>
@@ -407,7 +425,13 @@
                               <w:rPr>
                                 <w:color w:val="D9D9D9" w:themeColor="background1" w:themeShade="D9"/>
                               </w:rPr>
-                              <w:t>Date : 01/01/2020</w:t>
+                              <w:t xml:space="preserve">Date : </w:t>
+                            </w:r>
+                            <w:r>
+                              <w:rPr>
+                                <w:color w:val="D9D9D9" w:themeColor="background1" w:themeShade="D9"/>
+                              </w:rPr>
+                              <w:t>+++invoiceDate+++</w:t>
                             </w:r>
                           </w:p>
                         </w:tc>
@@ -483,56 +507,42 @@
                 <w:b/>
                 <w:sz w:val="24"/>
               </w:rPr>
-              <w:t xml:space="preserve">Mr Bienfait </w:t>
-            </w:r>
-            <w:proofErr w:type="spellStart"/>
-            <w:r>
+              <w:t>+++customer.name+++</w:t>
+            </w:r>
+          </w:p>
+          <w:p>
+            <w:r>
+              <w:t>+++customer.address+++</w:t>
+            </w:r>
+          </w:p>
+          <w:p>
+            <w:pPr>
+              <w:rPr>
+                <w:sz w:val="24"/>
+              </w:rPr>
+            </w:pPr>
+            <w:r>
+              <w:t>+++customer.phoneNumber+++</w:t>
+            </w:r>
+          </w:p>
+        </w:tc>
+        <w:tc>
+          <w:tcPr>
+            <w:tcW w:w="4531" w:type="dxa"/>
+          </w:tcPr>
+          <w:p>
+            <w:pPr>
+              <w:jc w:val="right"/>
               <w:rPr>
                 <w:b/>
                 <w:sz w:val="24"/>
               </w:rPr>
-              <w:t>shomari</w:t>
-            </w:r>
-            <w:proofErr w:type="spellEnd"/>
-          </w:p>
-          <w:p>
-            <w:r>
-              <w:t xml:space="preserve">New </w:t>
-            </w:r>
-            <w:proofErr w:type="spellStart"/>
-            <w:r>
-              <w:t>york</w:t>
-            </w:r>
-            <w:proofErr w:type="spellEnd"/>
-          </w:p>
-          <w:p>
-            <w:pPr>
-              <w:rPr>
-                <w:sz w:val="24"/>
-              </w:rPr>
-            </w:pPr>
-            <w:r>
-              <w:t>+243 973888289</w:t>
-            </w:r>
-          </w:p>
-        </w:tc>
-        <w:tc>
-          <w:tcPr>
-            <w:tcW w:w="4531" w:type="dxa"/>
-          </w:tcPr>
-          <w:p>
-            <w:pPr>
-              <w:jc w:val="right"/>
+            </w:pPr>
+            <w:r>
               <w:rPr>
                 <w:b/>
                 <w:sz w:val="24"/>
               </w:rPr>
-            </w:pPr>
-            <w:r>
-              <w:rPr>
-                <w:b/>
-                <w:sz w:val="24"/>
-              </w:rPr>
               <w:t>Yummy foodyz sale force</w:t>
             </w:r>
           </w:p>
@@ -541,7 +551,27 @@
               <w:jc w:val="right"/>
             </w:pPr>
             <w:r>
-              <w:t>+243 388 289</w:t>
+              <w:t>+243</w:t>
+            </w:r>
+            <w:r>
+              <w:t xml:space="preserve"> 97</w:t>
+            </w:r>
+            <w:r>
+              <w:t> 38</w:t>
+            </w:r>
+            <w:r>
+              <w:t xml:space="preserve"> </w:t>
+            </w:r>
+            <w:bookmarkStart w:id="0" w:name="_GoBack"/>
+            <w:bookmarkEnd w:id="0"/>
+            <w:r>
+              <w:t>8</w:t>
+            </w:r>
+            <w:r>
+              <w:t>8</w:t>
+            </w:r>
+            <w:r>
+              <w:t> 289</w:t>
             </w:r>
           </w:p>
           <w:p>
@@ -577,11 +607,11 @@
         <w:tblLook w:val="04A0" w:firstRow="1" w:lastRow="0" w:firstColumn="1" w:lastColumn="0" w:noHBand="0" w:noVBand="1"/>
       </w:tblPr>
       <w:tblGrid>
-        <w:gridCol w:w="3222"/>
-        <w:gridCol w:w="558"/>
-        <w:gridCol w:w="1817"/>
-        <w:gridCol w:w="1227"/>
-        <w:gridCol w:w="2238"/>
+        <w:gridCol w:w="2498"/>
+        <w:gridCol w:w="94"/>
+        <w:gridCol w:w="1933"/>
+        <w:gridCol w:w="2212"/>
+        <w:gridCol w:w="2325"/>
       </w:tblGrid>
       <w:tr>
         <w:trPr>
@@ -690,7 +720,11 @@
             <w:tcW w:w="3823" w:type="dxa"/>
             <w:gridSpan w:val="2"/>
           </w:tcPr>
-          <w:p/>
+          <w:p>
+            <w:r>
+              <w:t>+++FOR item in items+++</w:t>
+            </w:r>
+          </w:p>
         </w:tc>
         <w:tc>
           <w:tcPr>
@@ -733,7 +767,11 @@
             <w:tcW w:w="3823" w:type="dxa"/>
             <w:gridSpan w:val="2"/>
           </w:tcPr>
-          <w:p/>
+          <w:p>
+            <w:r>
+              <w:t>+++item.description+++</w:t>
+            </w:r>
+          </w:p>
         </w:tc>
         <w:tc>
           <w:tcPr>
@@ -743,6 +781,15 @@
             <w:pPr>
               <w:cnfStyle w:val="000000000000" w:firstRow="0" w:lastRow="0" w:firstColumn="0" w:lastColumn="0" w:oddVBand="0" w:evenVBand="0" w:oddHBand="0" w:evenHBand="0" w:firstRowFirstColumn="0" w:firstRowLastColumn="0" w:lastRowFirstColumn="0" w:lastRowLastColumn="0"/>
             </w:pPr>
+            <w:r>
+              <w:t>+++item.</w:t>
+            </w:r>
+            <w:r>
+              <w:t xml:space="preserve">unitPrice </w:t>
+            </w:r>
+            <w:r>
+              <w:t>+++</w:t>
+            </w:r>
           </w:p>
         </w:tc>
         <w:tc>
@@ -753,6 +800,15 @@
             <w:pPr>
               <w:cnfStyle w:val="000000000000" w:firstRow="0" w:lastRow="0" w:firstColumn="0" w:lastColumn="0" w:oddVBand="0" w:evenVBand="0" w:oddHBand="0" w:evenHBand="0" w:firstRowFirstColumn="0" w:firstRowLastColumn="0" w:lastRowFirstColumn="0" w:lastRowLastColumn="0"/>
             </w:pPr>
+            <w:r>
+              <w:t>+++</w:t>
+            </w:r>
+            <w:r>
+              <w:t>item.quantity</w:t>
+            </w:r>
+            <w:r>
+              <w:t>+++</w:t>
+            </w:r>
           </w:p>
         </w:tc>
         <w:tc>
@@ -763,6 +819,15 @@
             <w:pPr>
               <w:cnfStyle w:val="000000000000" w:firstRow="0" w:lastRow="0" w:firstColumn="0" w:lastColumn="0" w:oddVBand="0" w:evenVBand="0" w:oddHBand="0" w:evenHBand="0" w:firstRowFirstColumn="0" w:firstRowLastColumn="0" w:lastRowFirstColumn="0" w:lastRowLastColumn="0"/>
             </w:pPr>
+            <w:r>
+              <w:t>+++</w:t>
+            </w:r>
+            <w:r>
+              <w:t>item.totalPrice</w:t>
+            </w:r>
+            <w:r>
+              <w:t>+++</w:t>
+            </w:r>
           </w:p>
         </w:tc>
       </w:tr>
@@ -777,7 +842,11 @@
             <w:tcW w:w="3823" w:type="dxa"/>
             <w:gridSpan w:val="2"/>
           </w:tcPr>
-          <w:p/>
+          <w:p>
+            <w:r>
+              <w:t>+++END-FOR item +++</w:t>
+            </w:r>
+          </w:p>
         </w:tc>
         <w:tc>
           <w:tcPr>
@@ -819,9 +888,9 @@
         <w:tblLook w:val="04A0" w:firstRow="1" w:lastRow="0" w:firstColumn="1" w:lastColumn="0" w:noHBand="0" w:noVBand="1"/>
       </w:tblPr>
       <w:tblGrid>
-        <w:gridCol w:w="5665"/>
-        <w:gridCol w:w="1281"/>
-        <w:gridCol w:w="2121"/>
+        <w:gridCol w:w="5406"/>
+        <w:gridCol w:w="1254"/>
+        <w:gridCol w:w="2407"/>
       </w:tblGrid>
       <w:tr>
         <w:trPr>
@@ -865,6 +934,9 @@
               <w:jc w:val="right"/>
               <w:cnfStyle w:val="100000000000" w:firstRow="1" w:lastRow="0" w:firstColumn="0" w:lastColumn="0" w:oddVBand="0" w:evenVBand="0" w:oddHBand="0" w:evenHBand="0" w:firstRowFirstColumn="0" w:firstRowLastColumn="0" w:lastRowFirstColumn="0" w:lastRowLastColumn="0"/>
             </w:pPr>
+            <w:r>
+              <w:t>+++subTotalAmount+++</w:t>
+            </w:r>
           </w:p>
         </w:tc>
       </w:tr>
@@ -905,7 +977,7 @@
               <w:cnfStyle w:val="000000100000" w:firstRow="0" w:lastRow="0" w:firstColumn="0" w:lastColumn="0" w:oddVBand="0" w:evenVBand="0" w:oddHBand="1" w:evenHBand="0" w:firstRowFirstColumn="0" w:firstRowLastColumn="0" w:lastRowFirstColumn="0" w:lastRowLastColumn="0"/>
             </w:pPr>
             <w:r>
-              <w:t>0 FC</w:t>
+              <w:t>+++taxeAmount+++</w:t>
             </w:r>
           </w:p>
         </w:tc>
@@ -951,15 +1023,21 @@
             <w:pPr>
               <w:jc w:val="right"/>
               <w:cnfStyle w:val="000000000000" w:firstRow="0" w:lastRow="0" w:firstColumn="0" w:lastColumn="0" w:oddVBand="0" w:evenVBand="0" w:oddHBand="0" w:evenHBand="0" w:firstRowFirstColumn="0" w:firstRowLastColumn="0" w:lastRowFirstColumn="0" w:lastRowLastColumn="0"/>
-            </w:pPr>
+              <w:rPr>
+                <w:b/>
+              </w:rPr>
+            </w:pPr>
+            <w:r>
+              <w:rPr>
+                <w:b/>
+              </w:rPr>
+              <w:t>+++totalAmount+++</w:t>
+            </w:r>
           </w:p>
         </w:tc>
       </w:tr>
     </w:tbl>
-    <w:p>
-      <w:bookmarkStart w:id="0" w:name="_GoBack"/>
-      <w:bookmarkEnd w:id="0"/>
-    </w:p>
+    <w:p/>
     <w:sectPr>
       <w:pgSz w:w="11906" w:h="16838"/>
       <w:pgMar w:top="1417" w:right="1417" w:bottom="1417" w:left="1417" w:header="708" w:footer="708" w:gutter="0"/>

</xml_diff>

<commit_message>
feat: ajouter un bouton de partage pour les commandes avec un lien copiable
</commit_message>
<xml_diff>
--- a/invoice-template.docx
+++ b/invoice-template.docx
@@ -562,8 +562,6 @@
             <w:r>
               <w:t xml:space="preserve"> </w:t>
             </w:r>
-            <w:bookmarkStart w:id="0" w:name="_GoBack"/>
-            <w:bookmarkEnd w:id="0"/>
             <w:r>
               <w:t>8</w:t>
             </w:r>
@@ -607,11 +605,11 @@
         <w:tblLook w:val="04A0" w:firstRow="1" w:lastRow="0" w:firstColumn="1" w:lastColumn="0" w:noHBand="0" w:noVBand="1"/>
       </w:tblPr>
       <w:tblGrid>
-        <w:gridCol w:w="2498"/>
-        <w:gridCol w:w="94"/>
-        <w:gridCol w:w="1933"/>
-        <w:gridCol w:w="2212"/>
-        <w:gridCol w:w="2325"/>
+        <w:gridCol w:w="2446"/>
+        <w:gridCol w:w="79"/>
+        <w:gridCol w:w="1965"/>
+        <w:gridCol w:w="2232"/>
+        <w:gridCol w:w="2340"/>
       </w:tblGrid>
       <w:tr>
         <w:trPr>
@@ -769,7 +767,13 @@
           </w:tcPr>
           <w:p>
             <w:r>
-              <w:t>+++item.description+++</w:t>
+              <w:t>+++</w:t>
+            </w:r>
+            <w:r>
+              <w:t>$</w:t>
+            </w:r>
+            <w:r>
+              <w:t>item.description+++</w:t>
             </w:r>
           </w:p>
         </w:tc>
@@ -782,14 +786,14 @@
               <w:cnfStyle w:val="000000000000" w:firstRow="0" w:lastRow="0" w:firstColumn="0" w:lastColumn="0" w:oddVBand="0" w:evenVBand="0" w:oddHBand="0" w:evenHBand="0" w:firstRowFirstColumn="0" w:firstRowLastColumn="0" w:lastRowFirstColumn="0" w:lastRowLastColumn="0"/>
             </w:pPr>
             <w:r>
-              <w:t>+++item.</w:t>
-            </w:r>
-            <w:r>
-              <w:t xml:space="preserve">unitPrice </w:t>
-            </w:r>
-            <w:r>
               <w:t>+++</w:t>
             </w:r>
+            <w:r>
+              <w:t>$</w:t>
+            </w:r>
+            <w:r>
+              <w:t>item.unitPrice +++</w:t>
+            </w:r>
           </w:p>
         </w:tc>
         <w:tc>
@@ -804,29 +808,31 @@
               <w:t>+++</w:t>
             </w:r>
             <w:r>
-              <w:t>item.quantity</w:t>
-            </w:r>
+              <w:t>$</w:t>
+            </w:r>
+            <w:r>
+              <w:t>item.quantity+++</w:t>
+            </w:r>
+          </w:p>
+        </w:tc>
+        <w:tc>
+          <w:tcPr>
+            <w:tcW w:w="2266" w:type="dxa"/>
+          </w:tcPr>
+          <w:p>
+            <w:pPr>
+              <w:cnfStyle w:val="000000000000" w:firstRow="0" w:lastRow="0" w:firstColumn="0" w:lastColumn="0" w:oddVBand="0" w:evenVBand="0" w:oddHBand="0" w:evenHBand="0" w:firstRowFirstColumn="0" w:firstRowLastColumn="0" w:lastRowFirstColumn="0" w:lastRowLastColumn="0"/>
+            </w:pPr>
             <w:r>
               <w:t>+++</w:t>
             </w:r>
-          </w:p>
-        </w:tc>
-        <w:tc>
-          <w:tcPr>
-            <w:tcW w:w="2266" w:type="dxa"/>
-          </w:tcPr>
-          <w:p>
-            <w:pPr>
-              <w:cnfStyle w:val="000000000000" w:firstRow="0" w:lastRow="0" w:firstColumn="0" w:lastColumn="0" w:oddVBand="0" w:evenVBand="0" w:oddHBand="0" w:evenHBand="0" w:firstRowFirstColumn="0" w:firstRowLastColumn="0" w:lastRowFirstColumn="0" w:lastRowLastColumn="0"/>
-            </w:pPr>
-            <w:r>
-              <w:t>+++</w:t>
-            </w:r>
-            <w:r>
-              <w:t>item.totalPrice</w:t>
-            </w:r>
-            <w:r>
-              <w:t>+++</w:t>
+            <w:r>
+              <w:t>$</w:t>
+            </w:r>
+            <w:bookmarkStart w:id="0" w:name="_GoBack"/>
+            <w:bookmarkEnd w:id="0"/>
+            <w:r>
+              <w:t>item.totalPrice+++</w:t>
             </w:r>
           </w:p>
         </w:tc>

</xml_diff>

<commit_message>
feat(invoice): ajouter le nom du vendeur dans le modèle de facture et les données associées
</commit_message>
<xml_diff>
--- a/invoice-template.docx
+++ b/invoice-template.docx
@@ -3,8 +3,14 @@
 <w:document xmlns:wpc="http://schemas.microsoft.com/office/word/2010/wordprocessingCanvas" xmlns:mc="http://schemas.openxmlformats.org/markup-compatibility/2006" xmlns:o="urn:schemas-microsoft-com:office:office" xmlns:r="http://schemas.openxmlformats.org/officeDocument/2006/relationships" xmlns:m="http://schemas.openxmlformats.org/officeDocument/2006/math" xmlns:v="urn:schemas-microsoft-com:vml" xmlns:wp14="http://schemas.microsoft.com/office/word/2010/wordprocessingDrawing" xmlns:wp="http://schemas.openxmlformats.org/drawingml/2006/wordprocessingDrawing" xmlns:w10="urn:schemas-microsoft-com:office:word" xmlns:w="http://schemas.openxmlformats.org/wordprocessingml/2006/main" xmlns:w14="http://schemas.microsoft.com/office/word/2010/wordml" xmlns:w15="http://schemas.microsoft.com/office/word/2012/wordml" xmlns:wpg="http://schemas.microsoft.com/office/word/2010/wordprocessingGroup" xmlns:wpi="http://schemas.microsoft.com/office/word/2010/wordprocessingInk" xmlns:wne="http://schemas.microsoft.com/office/word/2006/wordml" xmlns:wps="http://schemas.microsoft.com/office/word/2010/wordprocessingShape" mc:Ignorable="w14 w15 wp14">
   <w:body>
     <w:p>
+      <w:pPr>
+        <w:rPr>
+          <w:rFonts w:ascii="Times New Roman" w:hAnsi="Times New Roman" w:cs="Times New Roman"/>
+        </w:rPr>
+      </w:pPr>
       <w:r>
         <w:rPr>
+          <w:rFonts w:ascii="Times New Roman" w:hAnsi="Times New Roman" w:cs="Times New Roman"/>
           <w:noProof/>
           <w:lang w:eastAsia="fr-FR"/>
         </w:rPr>
@@ -147,13 +153,41 @@
                                       <w:sz w:val="32"/>
                                     </w:rPr>
                                   </w:pPr>
+                                  <w:proofErr w:type="spellStart"/>
                                   <w:r>
                                     <w:rPr>
                                       <w:b/>
                                       <w:color w:val="D9D9D9" w:themeColor="background1" w:themeShade="D9"/>
                                       <w:sz w:val="36"/>
                                     </w:rPr>
-                                    <w:t xml:space="preserve">Yummy foodyz </w:t>
+                                    <w:t>Yummy</w:t>
+                                  </w:r>
+                                  <w:proofErr w:type="spellEnd"/>
+                                  <w:r>
+                                    <w:rPr>
+                                      <w:b/>
+                                      <w:color w:val="D9D9D9" w:themeColor="background1" w:themeShade="D9"/>
+                                      <w:sz w:val="36"/>
+                                    </w:rPr>
+                                    <w:t xml:space="preserve"> </w:t>
+                                  </w:r>
+                                  <w:proofErr w:type="spellStart"/>
+                                  <w:r>
+                                    <w:rPr>
+                                      <w:b/>
+                                      <w:color w:val="D9D9D9" w:themeColor="background1" w:themeShade="D9"/>
+                                      <w:sz w:val="36"/>
+                                    </w:rPr>
+                                    <w:t>foodyz</w:t>
+                                  </w:r>
+                                  <w:proofErr w:type="spellEnd"/>
+                                  <w:r>
+                                    <w:rPr>
+                                      <w:b/>
+                                      <w:color w:val="D9D9D9" w:themeColor="background1" w:themeShade="D9"/>
+                                      <w:sz w:val="36"/>
+                                    </w:rPr>
+                                    <w:t xml:space="preserve"> </w:t>
                                   </w:r>
                                 </w:p>
                               </w:tc>
@@ -169,17 +203,39 @@
                                       <w:color w:val="D9D9D9" w:themeColor="background1" w:themeShade="D9"/>
                                     </w:rPr>
                                   </w:pPr>
+                                  <w:proofErr w:type="spellStart"/>
                                   <w:r>
                                     <w:rPr>
                                       <w:color w:val="D9D9D9" w:themeColor="background1" w:themeShade="D9"/>
                                     </w:rPr>
-                                    <w:t xml:space="preserve">Invoice no : </w:t>
+                                    <w:t>Invoice</w:t>
+                                  </w:r>
+                                  <w:proofErr w:type="spellEnd"/>
+                                  <w:r>
+                                    <w:rPr>
+                                      <w:color w:val="D9D9D9" w:themeColor="background1" w:themeShade="D9"/>
+                                    </w:rPr>
+                                    <w:t xml:space="preserve"> no : </w:t>
                                   </w:r>
                                   <w:r>
                                     <w:rPr>
                                       <w:color w:val="D9D9D9" w:themeColor="background1" w:themeShade="D9"/>
                                     </w:rPr>
-                                    <w:t>+++invoiceNumber+++</w:t>
+                                    <w:t>+++</w:t>
+                                  </w:r>
+                                  <w:proofErr w:type="spellStart"/>
+                                  <w:r>
+                                    <w:rPr>
+                                      <w:color w:val="D9D9D9" w:themeColor="background1" w:themeShade="D9"/>
+                                    </w:rPr>
+                                    <w:t>invoiceNumber</w:t>
+                                  </w:r>
+                                  <w:proofErr w:type="spellEnd"/>
+                                  <w:r>
+                                    <w:rPr>
+                                      <w:color w:val="D9D9D9" w:themeColor="background1" w:themeShade="D9"/>
+                                    </w:rPr>
+                                    <w:t>+++</w:t>
                                   </w:r>
                                 </w:p>
                               </w:tc>
@@ -228,7 +284,21 @@
                                     <w:rPr>
                                       <w:color w:val="D9D9D9" w:themeColor="background1" w:themeShade="D9"/>
                                     </w:rPr>
-                                    <w:t>+++invoiceDate+++</w:t>
+                                    <w:t>+++</w:t>
+                                  </w:r>
+                                  <w:proofErr w:type="spellStart"/>
+                                  <w:r>
+                                    <w:rPr>
+                                      <w:color w:val="D9D9D9" w:themeColor="background1" w:themeShade="D9"/>
+                                    </w:rPr>
+                                    <w:t>invoiceDate</w:t>
+                                  </w:r>
+                                  <w:proofErr w:type="spellEnd"/>
+                                  <w:r>
+                                    <w:rPr>
+                                      <w:color w:val="D9D9D9" w:themeColor="background1" w:themeShade="D9"/>
+                                    </w:rPr>
+                                    <w:t>+++</w:t>
                                   </w:r>
                                 </w:p>
                               </w:tc>
@@ -350,13 +420,41 @@
                                 <w:sz w:val="32"/>
                               </w:rPr>
                             </w:pPr>
+                            <w:proofErr w:type="spellStart"/>
                             <w:r>
                               <w:rPr>
                                 <w:b/>
                                 <w:color w:val="D9D9D9" w:themeColor="background1" w:themeShade="D9"/>
                                 <w:sz w:val="36"/>
                               </w:rPr>
-                              <w:t xml:space="preserve">Yummy foodyz </w:t>
+                              <w:t>Yummy</w:t>
+                            </w:r>
+                            <w:proofErr w:type="spellEnd"/>
+                            <w:r>
+                              <w:rPr>
+                                <w:b/>
+                                <w:color w:val="D9D9D9" w:themeColor="background1" w:themeShade="D9"/>
+                                <w:sz w:val="36"/>
+                              </w:rPr>
+                              <w:t xml:space="preserve"> </w:t>
+                            </w:r>
+                            <w:proofErr w:type="spellStart"/>
+                            <w:r>
+                              <w:rPr>
+                                <w:b/>
+                                <w:color w:val="D9D9D9" w:themeColor="background1" w:themeShade="D9"/>
+                                <w:sz w:val="36"/>
+                              </w:rPr>
+                              <w:t>foodyz</w:t>
+                            </w:r>
+                            <w:proofErr w:type="spellEnd"/>
+                            <w:r>
+                              <w:rPr>
+                                <w:b/>
+                                <w:color w:val="D9D9D9" w:themeColor="background1" w:themeShade="D9"/>
+                                <w:sz w:val="36"/>
+                              </w:rPr>
+                              <w:t xml:space="preserve"> </w:t>
                             </w:r>
                           </w:p>
                         </w:tc>
@@ -372,17 +470,39 @@
                                 <w:color w:val="D9D9D9" w:themeColor="background1" w:themeShade="D9"/>
                               </w:rPr>
                             </w:pPr>
+                            <w:proofErr w:type="spellStart"/>
                             <w:r>
                               <w:rPr>
                                 <w:color w:val="D9D9D9" w:themeColor="background1" w:themeShade="D9"/>
                               </w:rPr>
-                              <w:t xml:space="preserve">Invoice no : </w:t>
+                              <w:t>Invoice</w:t>
+                            </w:r>
+                            <w:proofErr w:type="spellEnd"/>
+                            <w:r>
+                              <w:rPr>
+                                <w:color w:val="D9D9D9" w:themeColor="background1" w:themeShade="D9"/>
+                              </w:rPr>
+                              <w:t xml:space="preserve"> no : </w:t>
                             </w:r>
                             <w:r>
                               <w:rPr>
                                 <w:color w:val="D9D9D9" w:themeColor="background1" w:themeShade="D9"/>
                               </w:rPr>
-                              <w:t>+++invoiceNumber+++</w:t>
+                              <w:t>+++</w:t>
+                            </w:r>
+                            <w:proofErr w:type="spellStart"/>
+                            <w:r>
+                              <w:rPr>
+                                <w:color w:val="D9D9D9" w:themeColor="background1" w:themeShade="D9"/>
+                              </w:rPr>
+                              <w:t>invoiceNumber</w:t>
+                            </w:r>
+                            <w:proofErr w:type="spellEnd"/>
+                            <w:r>
+                              <w:rPr>
+                                <w:color w:val="D9D9D9" w:themeColor="background1" w:themeShade="D9"/>
+                              </w:rPr>
+                              <w:t>+++</w:t>
                             </w:r>
                           </w:p>
                         </w:tc>
@@ -431,7 +551,21 @@
                               <w:rPr>
                                 <w:color w:val="D9D9D9" w:themeColor="background1" w:themeShade="D9"/>
                               </w:rPr>
-                              <w:t>+++invoiceDate+++</w:t>
+                              <w:t>+++</w:t>
+                            </w:r>
+                            <w:proofErr w:type="spellStart"/>
+                            <w:r>
+                              <w:rPr>
+                                <w:color w:val="D9D9D9" w:themeColor="background1" w:themeShade="D9"/>
+                              </w:rPr>
+                              <w:t>invoiceDate</w:t>
+                            </w:r>
+                            <w:proofErr w:type="spellEnd"/>
+                            <w:r>
+                              <w:rPr>
+                                <w:color w:val="D9D9D9" w:themeColor="background1" w:themeShade="D9"/>
+                              </w:rPr>
+                              <w:t>+++</w:t>
                             </w:r>
                           </w:p>
                         </w:tc>
@@ -452,8 +586,20 @@
         </mc:AlternateContent>
       </w:r>
     </w:p>
-    <w:p/>
-    <w:p/>
+    <w:p>
+      <w:pPr>
+        <w:rPr>
+          <w:rFonts w:ascii="Times New Roman" w:hAnsi="Times New Roman" w:cs="Times New Roman"/>
+        </w:rPr>
+      </w:pPr>
+    </w:p>
+    <w:p>
+      <w:pPr>
+        <w:rPr>
+          <w:rFonts w:ascii="Times New Roman" w:hAnsi="Times New Roman" w:cs="Times New Roman"/>
+        </w:rPr>
+      </w:pPr>
+    </w:p>
     <w:tbl>
       <w:tblPr>
         <w:tblStyle w:val="Grilledutableau"/>
@@ -483,106 +629,221 @@
           <w:p>
             <w:pPr>
               <w:rPr>
+                <w:rFonts w:ascii="Times New Roman" w:hAnsi="Times New Roman" w:cs="Times New Roman"/>
                 <w:b/>
                 <w:sz w:val="24"/>
               </w:rPr>
             </w:pPr>
-            <w:r>
-              <w:rPr>
+            <w:proofErr w:type="spellStart"/>
+            <w:r>
+              <w:rPr>
+                <w:rFonts w:ascii="Times New Roman" w:hAnsi="Times New Roman" w:cs="Times New Roman"/>
                 <w:b/>
                 <w:sz w:val="24"/>
               </w:rPr>
-              <w:t>Invoice To</w:t>
-            </w:r>
-          </w:p>
-          <w:p>
-            <w:pPr>
-              <w:rPr>
+              <w:t>Invoice</w:t>
+            </w:r>
+            <w:proofErr w:type="spellEnd"/>
+            <w:r>
+              <w:rPr>
+                <w:rFonts w:ascii="Times New Roman" w:hAnsi="Times New Roman" w:cs="Times New Roman"/>
                 <w:b/>
                 <w:sz w:val="24"/>
               </w:rPr>
-            </w:pPr>
-            <w:r>
-              <w:rPr>
+              <w:t xml:space="preserve"> To</w:t>
+            </w:r>
+          </w:p>
+          <w:p>
+            <w:pPr>
+              <w:rPr>
+                <w:rFonts w:ascii="Times New Roman" w:hAnsi="Times New Roman" w:cs="Times New Roman"/>
                 <w:b/>
                 <w:sz w:val="24"/>
               </w:rPr>
-              <w:t>+++customer.name+++</w:t>
-            </w:r>
-          </w:p>
-          <w:p>
-            <w:r>
-              <w:t>+++customer.address+++</w:t>
-            </w:r>
-          </w:p>
-          <w:p>
-            <w:pPr>
-              <w:rPr>
-                <w:sz w:val="24"/>
-              </w:rPr>
-            </w:pPr>
-            <w:r>
-              <w:t>+++customer.phoneNumber+++</w:t>
-            </w:r>
-          </w:p>
-        </w:tc>
-        <w:tc>
-          <w:tcPr>
-            <w:tcW w:w="4531" w:type="dxa"/>
-          </w:tcPr>
-          <w:p>
-            <w:pPr>
-              <w:jc w:val="right"/>
-              <w:rPr>
+            </w:pPr>
+            <w:r>
+              <w:rPr>
+                <w:rFonts w:ascii="Times New Roman" w:hAnsi="Times New Roman" w:cs="Times New Roman"/>
                 <w:b/>
                 <w:sz w:val="24"/>
               </w:rPr>
-            </w:pPr>
-            <w:r>
-              <w:rPr>
+              <w:t>+++customer.name+++</w:t>
+            </w:r>
+          </w:p>
+          <w:p>
+            <w:pPr>
+              <w:rPr>
+                <w:rFonts w:ascii="Times New Roman" w:hAnsi="Times New Roman" w:cs="Times New Roman"/>
+              </w:rPr>
+            </w:pPr>
+            <w:r>
+              <w:rPr>
+                <w:rFonts w:ascii="Times New Roman" w:hAnsi="Times New Roman" w:cs="Times New Roman"/>
+              </w:rPr>
+              <w:t>+++</w:t>
+            </w:r>
+            <w:proofErr w:type="spellStart"/>
+            <w:r>
+              <w:rPr>
+                <w:rFonts w:ascii="Times New Roman" w:hAnsi="Times New Roman" w:cs="Times New Roman"/>
+              </w:rPr>
+              <w:t>customer.address</w:t>
+            </w:r>
+            <w:proofErr w:type="spellEnd"/>
+            <w:r>
+              <w:rPr>
+                <w:rFonts w:ascii="Times New Roman" w:hAnsi="Times New Roman" w:cs="Times New Roman"/>
+              </w:rPr>
+              <w:t>+++</w:t>
+            </w:r>
+          </w:p>
+          <w:p>
+            <w:pPr>
+              <w:rPr>
+                <w:rFonts w:ascii="Times New Roman" w:hAnsi="Times New Roman" w:cs="Times New Roman"/>
+                <w:sz w:val="24"/>
+              </w:rPr>
+            </w:pPr>
+            <w:r>
+              <w:rPr>
+                <w:rFonts w:ascii="Times New Roman" w:hAnsi="Times New Roman" w:cs="Times New Roman"/>
+              </w:rPr>
+              <w:t>+++</w:t>
+            </w:r>
+            <w:proofErr w:type="spellStart"/>
+            <w:r>
+              <w:rPr>
+                <w:rFonts w:ascii="Times New Roman" w:hAnsi="Times New Roman" w:cs="Times New Roman"/>
+              </w:rPr>
+              <w:t>customer.phoneNumber</w:t>
+            </w:r>
+            <w:proofErr w:type="spellEnd"/>
+            <w:r>
+              <w:rPr>
+                <w:rFonts w:ascii="Times New Roman" w:hAnsi="Times New Roman" w:cs="Times New Roman"/>
+              </w:rPr>
+              <w:t>+++</w:t>
+            </w:r>
+          </w:p>
+        </w:tc>
+        <w:tc>
+          <w:tcPr>
+            <w:tcW w:w="4531" w:type="dxa"/>
+          </w:tcPr>
+          <w:p>
+            <w:pPr>
+              <w:jc w:val="right"/>
+              <w:rPr>
+                <w:rFonts w:ascii="Times New Roman" w:hAnsi="Times New Roman" w:cs="Times New Roman"/>
                 <w:b/>
                 <w:sz w:val="24"/>
               </w:rPr>
-              <w:t>Yummy foodyz sale force</w:t>
+            </w:pPr>
+            <w:proofErr w:type="spellStart"/>
+            <w:r>
+              <w:rPr>
+                <w:rFonts w:ascii="Times New Roman" w:hAnsi="Times New Roman" w:cs="Times New Roman"/>
+                <w:b/>
+                <w:sz w:val="24"/>
+              </w:rPr>
+              <w:t>Yummy</w:t>
+            </w:r>
+            <w:proofErr w:type="spellEnd"/>
+            <w:r>
+              <w:rPr>
+                <w:rFonts w:ascii="Times New Roman" w:hAnsi="Times New Roman" w:cs="Times New Roman"/>
+                <w:b/>
+                <w:sz w:val="24"/>
+              </w:rPr>
+              <w:t xml:space="preserve"> </w:t>
+            </w:r>
+            <w:proofErr w:type="spellStart"/>
+            <w:r>
+              <w:rPr>
+                <w:rFonts w:ascii="Times New Roman" w:hAnsi="Times New Roman" w:cs="Times New Roman"/>
+                <w:b/>
+                <w:sz w:val="24"/>
+              </w:rPr>
+              <w:t>foodyz</w:t>
+            </w:r>
+            <w:proofErr w:type="spellEnd"/>
+            <w:r>
+              <w:rPr>
+                <w:rFonts w:ascii="Times New Roman" w:hAnsi="Times New Roman" w:cs="Times New Roman"/>
+                <w:b/>
+                <w:sz w:val="24"/>
+              </w:rPr>
+              <w:t xml:space="preserve"> sale force</w:t>
             </w:r>
           </w:p>
           <w:p>
             <w:pPr>
               <w:jc w:val="right"/>
-            </w:pPr>
-            <w:r>
+              <w:rPr>
+                <w:rFonts w:ascii="Times New Roman" w:hAnsi="Times New Roman" w:cs="Times New Roman"/>
+              </w:rPr>
+            </w:pPr>
+            <w:r>
+              <w:rPr>
+                <w:rFonts w:ascii="Times New Roman" w:hAnsi="Times New Roman" w:cs="Times New Roman"/>
+              </w:rPr>
               <w:t>+243</w:t>
             </w:r>
             <w:r>
+              <w:rPr>
+                <w:rFonts w:ascii="Times New Roman" w:hAnsi="Times New Roman" w:cs="Times New Roman"/>
+              </w:rPr>
               <w:t xml:space="preserve"> 97</w:t>
             </w:r>
             <w:r>
+              <w:rPr>
+                <w:rFonts w:ascii="Times New Roman" w:hAnsi="Times New Roman" w:cs="Times New Roman"/>
+              </w:rPr>
               <w:t> 38</w:t>
             </w:r>
             <w:r>
+              <w:rPr>
+                <w:rFonts w:ascii="Times New Roman" w:hAnsi="Times New Roman" w:cs="Times New Roman"/>
+              </w:rPr>
               <w:t xml:space="preserve"> </w:t>
             </w:r>
             <w:r>
+              <w:rPr>
+                <w:rFonts w:ascii="Times New Roman" w:hAnsi="Times New Roman" w:cs="Times New Roman"/>
+              </w:rPr>
               <w:t>8</w:t>
             </w:r>
             <w:r>
+              <w:rPr>
+                <w:rFonts w:ascii="Times New Roman" w:hAnsi="Times New Roman" w:cs="Times New Roman"/>
+              </w:rPr>
               <w:t>8</w:t>
             </w:r>
             <w:r>
+              <w:rPr>
+                <w:rFonts w:ascii="Times New Roman" w:hAnsi="Times New Roman" w:cs="Times New Roman"/>
+              </w:rPr>
               <w:t> 289</w:t>
             </w:r>
           </w:p>
           <w:p>
             <w:pPr>
               <w:jc w:val="right"/>
-            </w:pPr>
-            <w:r>
+              <w:rPr>
+                <w:rFonts w:ascii="Times New Roman" w:hAnsi="Times New Roman" w:cs="Times New Roman"/>
+              </w:rPr>
+            </w:pPr>
+            <w:r>
+              <w:rPr>
+                <w:rFonts w:ascii="Times New Roman" w:hAnsi="Times New Roman" w:cs="Times New Roman"/>
+              </w:rPr>
               <w:t>https://vente-pos.vercel.app</w:t>
             </w:r>
           </w:p>
           <w:p>
             <w:pPr>
               <w:rPr>
+                <w:rFonts w:ascii="Times New Roman" w:hAnsi="Times New Roman" w:cs="Times New Roman"/>
                 <w:sz w:val="24"/>
               </w:rPr>
             </w:pPr>
@@ -590,8 +851,20 @@
         </w:tc>
       </w:tr>
     </w:tbl>
-    <w:p/>
-    <w:p/>
+    <w:p>
+      <w:pPr>
+        <w:rPr>
+          <w:rFonts w:ascii="Times New Roman" w:hAnsi="Times New Roman" w:cs="Times New Roman"/>
+        </w:rPr>
+      </w:pPr>
+    </w:p>
+    <w:p>
+      <w:pPr>
+        <w:rPr>
+          <w:rFonts w:ascii="Times New Roman" w:hAnsi="Times New Roman" w:cs="Times New Roman"/>
+        </w:rPr>
+      </w:pPr>
+    </w:p>
     <w:tbl>
       <w:tblPr>
         <w:tblStyle w:val="TableauGrille4"/>
@@ -605,11 +878,11 @@
         <w:tblLook w:val="04A0" w:firstRow="1" w:lastRow="0" w:firstColumn="1" w:lastColumn="0" w:noHBand="0" w:noVBand="1"/>
       </w:tblPr>
       <w:tblGrid>
-        <w:gridCol w:w="2446"/>
-        <w:gridCol w:w="79"/>
-        <w:gridCol w:w="1965"/>
-        <w:gridCol w:w="2232"/>
-        <w:gridCol w:w="2340"/>
+        <w:gridCol w:w="2488"/>
+        <w:gridCol w:w="89"/>
+        <w:gridCol w:w="1939"/>
+        <w:gridCol w:w="2216"/>
+        <w:gridCol w:w="2330"/>
       </w:tblGrid>
       <w:tr>
         <w:trPr>
@@ -625,20 +898,16 @@
           <w:p>
             <w:pPr>
               <w:rPr>
+                <w:rFonts w:ascii="Times New Roman" w:hAnsi="Times New Roman" w:cs="Times New Roman"/>
                 <w:sz w:val="24"/>
               </w:rPr>
             </w:pPr>
             <w:r>
               <w:rPr>
+                <w:rFonts w:ascii="Times New Roman" w:hAnsi="Times New Roman" w:cs="Times New Roman"/>
                 <w:sz w:val="24"/>
               </w:rPr>
-              <w:t>Description</w:t>
-            </w:r>
-            <w:r>
-              <w:rPr>
-                <w:sz w:val="24"/>
-              </w:rPr>
-              <w:t>s</w:t>
+              <w:t>Descriptions</w:t>
             </w:r>
           </w:p>
         </w:tc>
@@ -653,11 +922,13 @@
               <w:jc w:val="center"/>
               <w:cnfStyle w:val="100000000000" w:firstRow="1" w:lastRow="0" w:firstColumn="0" w:lastColumn="0" w:oddVBand="0" w:evenVBand="0" w:oddHBand="0" w:evenHBand="0" w:firstRowFirstColumn="0" w:firstRowLastColumn="0" w:lastRowFirstColumn="0" w:lastRowLastColumn="0"/>
               <w:rPr>
+                <w:rFonts w:ascii="Times New Roman" w:hAnsi="Times New Roman" w:cs="Times New Roman"/>
                 <w:sz w:val="24"/>
               </w:rPr>
             </w:pPr>
             <w:r>
               <w:rPr>
+                <w:rFonts w:ascii="Times New Roman" w:hAnsi="Times New Roman" w:cs="Times New Roman"/>
                 <w:sz w:val="24"/>
               </w:rPr>
               <w:t>Prix</w:t>
@@ -674,11 +945,13 @@
               <w:jc w:val="center"/>
               <w:cnfStyle w:val="100000000000" w:firstRow="1" w:lastRow="0" w:firstColumn="0" w:lastColumn="0" w:oddVBand="0" w:evenVBand="0" w:oddHBand="0" w:evenHBand="0" w:firstRowFirstColumn="0" w:firstRowLastColumn="0" w:lastRowFirstColumn="0" w:lastRowLastColumn="0"/>
               <w:rPr>
+                <w:rFonts w:ascii="Times New Roman" w:hAnsi="Times New Roman" w:cs="Times New Roman"/>
                 <w:sz w:val="24"/>
               </w:rPr>
             </w:pPr>
             <w:r>
               <w:rPr>
+                <w:rFonts w:ascii="Times New Roman" w:hAnsi="Times New Roman" w:cs="Times New Roman"/>
                 <w:sz w:val="24"/>
               </w:rPr>
               <w:t>Quantité</w:t>
@@ -695,11 +968,13 @@
               <w:jc w:val="right"/>
               <w:cnfStyle w:val="100000000000" w:firstRow="1" w:lastRow="0" w:firstColumn="0" w:lastColumn="0" w:oddVBand="0" w:evenVBand="0" w:oddHBand="0" w:evenHBand="0" w:firstRowFirstColumn="0" w:firstRowLastColumn="0" w:lastRowFirstColumn="0" w:lastRowLastColumn="0"/>
               <w:rPr>
+                <w:rFonts w:ascii="Times New Roman" w:hAnsi="Times New Roman" w:cs="Times New Roman"/>
                 <w:sz w:val="24"/>
               </w:rPr>
             </w:pPr>
             <w:r>
               <w:rPr>
+                <w:rFonts w:ascii="Times New Roman" w:hAnsi="Times New Roman" w:cs="Times New Roman"/>
                 <w:sz w:val="24"/>
               </w:rPr>
               <w:t>Total</w:t>
@@ -719,7 +994,15 @@
             <w:gridSpan w:val="2"/>
           </w:tcPr>
           <w:p>
-            <w:r>
+            <w:pPr>
+              <w:rPr>
+                <w:rFonts w:ascii="Times New Roman" w:hAnsi="Times New Roman" w:cs="Times New Roman"/>
+              </w:rPr>
+            </w:pPr>
+            <w:r>
+              <w:rPr>
+                <w:rFonts w:ascii="Times New Roman" w:hAnsi="Times New Roman" w:cs="Times New Roman"/>
+              </w:rPr>
               <w:t>+++FOR item in items+++</w:t>
             </w:r>
           </w:p>
@@ -731,6 +1014,9 @@
           <w:p>
             <w:pPr>
               <w:cnfStyle w:val="000000100000" w:firstRow="0" w:lastRow="0" w:firstColumn="0" w:lastColumn="0" w:oddVBand="0" w:evenVBand="0" w:oddHBand="1" w:evenHBand="0" w:firstRowFirstColumn="0" w:firstRowLastColumn="0" w:lastRowFirstColumn="0" w:lastRowLastColumn="0"/>
+              <w:rPr>
+                <w:rFonts w:ascii="Times New Roman" w:hAnsi="Times New Roman" w:cs="Times New Roman"/>
+              </w:rPr>
             </w:pPr>
           </w:p>
         </w:tc>
@@ -741,6 +1027,9 @@
           <w:p>
             <w:pPr>
               <w:cnfStyle w:val="000000100000" w:firstRow="0" w:lastRow="0" w:firstColumn="0" w:lastColumn="0" w:oddVBand="0" w:evenVBand="0" w:oddHBand="1" w:evenHBand="0" w:firstRowFirstColumn="0" w:firstRowLastColumn="0" w:lastRowFirstColumn="0" w:lastRowLastColumn="0"/>
+              <w:rPr>
+                <w:rFonts w:ascii="Times New Roman" w:hAnsi="Times New Roman" w:cs="Times New Roman"/>
+              </w:rPr>
             </w:pPr>
           </w:p>
         </w:tc>
@@ -751,6 +1040,9 @@
           <w:p>
             <w:pPr>
               <w:cnfStyle w:val="000000100000" w:firstRow="0" w:lastRow="0" w:firstColumn="0" w:lastColumn="0" w:oddVBand="0" w:evenVBand="0" w:oddHBand="1" w:evenHBand="0" w:firstRowFirstColumn="0" w:firstRowLastColumn="0" w:lastRowFirstColumn="0" w:lastRowLastColumn="0"/>
+              <w:rPr>
+                <w:rFonts w:ascii="Times New Roman" w:hAnsi="Times New Roman" w:cs="Times New Roman"/>
+              </w:rPr>
             </w:pPr>
           </w:p>
         </w:tc>
@@ -766,14 +1058,36 @@
             <w:gridSpan w:val="2"/>
           </w:tcPr>
           <w:p>
-            <w:r>
+            <w:pPr>
+              <w:rPr>
+                <w:rFonts w:ascii="Times New Roman" w:hAnsi="Times New Roman" w:cs="Times New Roman"/>
+              </w:rPr>
+            </w:pPr>
+            <w:r>
+              <w:rPr>
+                <w:rFonts w:ascii="Times New Roman" w:hAnsi="Times New Roman" w:cs="Times New Roman"/>
+              </w:rPr>
               <w:t>+++</w:t>
             </w:r>
             <w:r>
+              <w:rPr>
+                <w:rFonts w:ascii="Times New Roman" w:hAnsi="Times New Roman" w:cs="Times New Roman"/>
+              </w:rPr>
               <w:t>$</w:t>
             </w:r>
-            <w:r>
-              <w:t>item.description+++</w:t>
+            <w:proofErr w:type="spellStart"/>
+            <w:r>
+              <w:rPr>
+                <w:rFonts w:ascii="Times New Roman" w:hAnsi="Times New Roman" w:cs="Times New Roman"/>
+              </w:rPr>
+              <w:t>item.description</w:t>
+            </w:r>
+            <w:proofErr w:type="spellEnd"/>
+            <w:r>
+              <w:rPr>
+                <w:rFonts w:ascii="Times New Roman" w:hAnsi="Times New Roman" w:cs="Times New Roman"/>
+              </w:rPr>
+              <w:t>+++</w:t>
             </w:r>
           </w:p>
         </w:tc>
@@ -784,15 +1098,35 @@
           <w:p>
             <w:pPr>
               <w:cnfStyle w:val="000000000000" w:firstRow="0" w:lastRow="0" w:firstColumn="0" w:lastColumn="0" w:oddVBand="0" w:evenVBand="0" w:oddHBand="0" w:evenHBand="0" w:firstRowFirstColumn="0" w:firstRowLastColumn="0" w:lastRowFirstColumn="0" w:lastRowLastColumn="0"/>
-            </w:pPr>
-            <w:r>
+              <w:rPr>
+                <w:rFonts w:ascii="Times New Roman" w:hAnsi="Times New Roman" w:cs="Times New Roman"/>
+              </w:rPr>
+            </w:pPr>
+            <w:r>
+              <w:rPr>
+                <w:rFonts w:ascii="Times New Roman" w:hAnsi="Times New Roman" w:cs="Times New Roman"/>
+              </w:rPr>
               <w:t>+++</w:t>
             </w:r>
             <w:r>
+              <w:rPr>
+                <w:rFonts w:ascii="Times New Roman" w:hAnsi="Times New Roman" w:cs="Times New Roman"/>
+              </w:rPr>
               <w:t>$</w:t>
             </w:r>
-            <w:r>
-              <w:t>item.unitPrice +++</w:t>
+            <w:proofErr w:type="spellStart"/>
+            <w:r>
+              <w:rPr>
+                <w:rFonts w:ascii="Times New Roman" w:hAnsi="Times New Roman" w:cs="Times New Roman"/>
+              </w:rPr>
+              <w:t>item.unitPrice</w:t>
+            </w:r>
+            <w:proofErr w:type="spellEnd"/>
+            <w:r>
+              <w:rPr>
+                <w:rFonts w:ascii="Times New Roman" w:hAnsi="Times New Roman" w:cs="Times New Roman"/>
+              </w:rPr>
+              <w:t xml:space="preserve"> +++</w:t>
             </w:r>
           </w:p>
         </w:tc>
@@ -803,15 +1137,35 @@
           <w:p>
             <w:pPr>
               <w:cnfStyle w:val="000000000000" w:firstRow="0" w:lastRow="0" w:firstColumn="0" w:lastColumn="0" w:oddVBand="0" w:evenVBand="0" w:oddHBand="0" w:evenHBand="0" w:firstRowFirstColumn="0" w:firstRowLastColumn="0" w:lastRowFirstColumn="0" w:lastRowLastColumn="0"/>
-            </w:pPr>
-            <w:r>
+              <w:rPr>
+                <w:rFonts w:ascii="Times New Roman" w:hAnsi="Times New Roman" w:cs="Times New Roman"/>
+              </w:rPr>
+            </w:pPr>
+            <w:r>
+              <w:rPr>
+                <w:rFonts w:ascii="Times New Roman" w:hAnsi="Times New Roman" w:cs="Times New Roman"/>
+              </w:rPr>
               <w:t>+++</w:t>
             </w:r>
             <w:r>
+              <w:rPr>
+                <w:rFonts w:ascii="Times New Roman" w:hAnsi="Times New Roman" w:cs="Times New Roman"/>
+              </w:rPr>
               <w:t>$</w:t>
             </w:r>
-            <w:r>
-              <w:t>item.quantity+++</w:t>
+            <w:proofErr w:type="spellStart"/>
+            <w:r>
+              <w:rPr>
+                <w:rFonts w:ascii="Times New Roman" w:hAnsi="Times New Roman" w:cs="Times New Roman"/>
+              </w:rPr>
+              <w:t>item.quantity</w:t>
+            </w:r>
+            <w:proofErr w:type="spellEnd"/>
+            <w:r>
+              <w:rPr>
+                <w:rFonts w:ascii="Times New Roman" w:hAnsi="Times New Roman" w:cs="Times New Roman"/>
+              </w:rPr>
+              <w:t>+++</w:t>
             </w:r>
           </w:p>
         </w:tc>
@@ -822,17 +1176,35 @@
           <w:p>
             <w:pPr>
               <w:cnfStyle w:val="000000000000" w:firstRow="0" w:lastRow="0" w:firstColumn="0" w:lastColumn="0" w:oddVBand="0" w:evenVBand="0" w:oddHBand="0" w:evenHBand="0" w:firstRowFirstColumn="0" w:firstRowLastColumn="0" w:lastRowFirstColumn="0" w:lastRowLastColumn="0"/>
-            </w:pPr>
-            <w:r>
+              <w:rPr>
+                <w:rFonts w:ascii="Times New Roman" w:hAnsi="Times New Roman" w:cs="Times New Roman"/>
+              </w:rPr>
+            </w:pPr>
+            <w:r>
+              <w:rPr>
+                <w:rFonts w:ascii="Times New Roman" w:hAnsi="Times New Roman" w:cs="Times New Roman"/>
+              </w:rPr>
               <w:t>+++</w:t>
             </w:r>
             <w:r>
+              <w:rPr>
+                <w:rFonts w:ascii="Times New Roman" w:hAnsi="Times New Roman" w:cs="Times New Roman"/>
+              </w:rPr>
               <w:t>$</w:t>
             </w:r>
-            <w:bookmarkStart w:id="0" w:name="_GoBack"/>
-            <w:bookmarkEnd w:id="0"/>
-            <w:r>
-              <w:t>item.totalPrice+++</w:t>
+            <w:proofErr w:type="spellStart"/>
+            <w:r>
+              <w:rPr>
+                <w:rFonts w:ascii="Times New Roman" w:hAnsi="Times New Roman" w:cs="Times New Roman"/>
+              </w:rPr>
+              <w:t>item.totalPrice</w:t>
+            </w:r>
+            <w:proofErr w:type="spellEnd"/>
+            <w:r>
+              <w:rPr>
+                <w:rFonts w:ascii="Times New Roman" w:hAnsi="Times New Roman" w:cs="Times New Roman"/>
+              </w:rPr>
+              <w:t>+++</w:t>
             </w:r>
           </w:p>
         </w:tc>
@@ -849,7 +1221,15 @@
             <w:gridSpan w:val="2"/>
           </w:tcPr>
           <w:p>
-            <w:r>
+            <w:pPr>
+              <w:rPr>
+                <w:rFonts w:ascii="Times New Roman" w:hAnsi="Times New Roman" w:cs="Times New Roman"/>
+              </w:rPr>
+            </w:pPr>
+            <w:r>
+              <w:rPr>
+                <w:rFonts w:ascii="Times New Roman" w:hAnsi="Times New Roman" w:cs="Times New Roman"/>
+              </w:rPr>
               <w:t>+++END-FOR item +++</w:t>
             </w:r>
           </w:p>
@@ -861,6 +1241,9 @@
           <w:p>
             <w:pPr>
               <w:cnfStyle w:val="000000100000" w:firstRow="0" w:lastRow="0" w:firstColumn="0" w:lastColumn="0" w:oddVBand="0" w:evenVBand="0" w:oddHBand="1" w:evenHBand="0" w:firstRowFirstColumn="0" w:firstRowLastColumn="0" w:lastRowFirstColumn="0" w:lastRowLastColumn="0"/>
+              <w:rPr>
+                <w:rFonts w:ascii="Times New Roman" w:hAnsi="Times New Roman" w:cs="Times New Roman"/>
+              </w:rPr>
             </w:pPr>
           </w:p>
         </w:tc>
@@ -871,6 +1254,9 @@
           <w:p>
             <w:pPr>
               <w:cnfStyle w:val="000000100000" w:firstRow="0" w:lastRow="0" w:firstColumn="0" w:lastColumn="0" w:oddVBand="0" w:evenVBand="0" w:oddHBand="1" w:evenHBand="0" w:firstRowFirstColumn="0" w:firstRowLastColumn="0" w:lastRowFirstColumn="0" w:lastRowLastColumn="0"/>
+              <w:rPr>
+                <w:rFonts w:ascii="Times New Roman" w:hAnsi="Times New Roman" w:cs="Times New Roman"/>
+              </w:rPr>
             </w:pPr>
           </w:p>
         </w:tc>
@@ -881,12 +1267,21 @@
           <w:p>
             <w:pPr>
               <w:cnfStyle w:val="000000100000" w:firstRow="0" w:lastRow="0" w:firstColumn="0" w:lastColumn="0" w:oddVBand="0" w:evenVBand="0" w:oddHBand="1" w:evenHBand="0" w:firstRowFirstColumn="0" w:firstRowLastColumn="0" w:lastRowFirstColumn="0" w:lastRowLastColumn="0"/>
+              <w:rPr>
+                <w:rFonts w:ascii="Times New Roman" w:hAnsi="Times New Roman" w:cs="Times New Roman"/>
+              </w:rPr>
             </w:pPr>
           </w:p>
         </w:tc>
       </w:tr>
     </w:tbl>
-    <w:p/>
+    <w:p>
+      <w:pPr>
+        <w:rPr>
+          <w:rFonts w:ascii="Times New Roman" w:hAnsi="Times New Roman" w:cs="Times New Roman"/>
+        </w:rPr>
+      </w:pPr>
+    </w:p>
     <w:tbl>
       <w:tblPr>
         <w:tblStyle w:val="TableauGrille2"/>
@@ -894,9 +1289,9 @@
         <w:tblLook w:val="04A0" w:firstRow="1" w:lastRow="0" w:firstColumn="1" w:lastColumn="0" w:noHBand="0" w:noVBand="1"/>
       </w:tblPr>
       <w:tblGrid>
-        <w:gridCol w:w="5406"/>
-        <w:gridCol w:w="1254"/>
-        <w:gridCol w:w="2407"/>
+        <w:gridCol w:w="5255"/>
+        <w:gridCol w:w="1242"/>
+        <w:gridCol w:w="2570"/>
       </w:tblGrid>
       <w:tr>
         <w:trPr>
@@ -909,7 +1304,13 @@
             <w:tcW w:w="5665" w:type="dxa"/>
             <w:vMerge w:val="restart"/>
           </w:tcPr>
-          <w:p/>
+          <w:p>
+            <w:pPr>
+              <w:rPr>
+                <w:rFonts w:ascii="Times New Roman" w:hAnsi="Times New Roman" w:cs="Times New Roman"/>
+              </w:rPr>
+            </w:pPr>
+          </w:p>
         </w:tc>
         <w:tc>
           <w:tcPr>
@@ -919,11 +1320,13 @@
             <w:pPr>
               <w:cnfStyle w:val="100000000000" w:firstRow="1" w:lastRow="0" w:firstColumn="0" w:lastColumn="0" w:oddVBand="0" w:evenVBand="0" w:oddHBand="0" w:evenHBand="0" w:firstRowFirstColumn="0" w:firstRowLastColumn="0" w:lastRowFirstColumn="0" w:lastRowLastColumn="0"/>
               <w:rPr>
+                <w:rFonts w:ascii="Times New Roman" w:hAnsi="Times New Roman" w:cs="Times New Roman"/>
                 <w:b w:val="0"/>
               </w:rPr>
             </w:pPr>
             <w:r>
               <w:rPr>
+                <w:rFonts w:ascii="Times New Roman" w:hAnsi="Times New Roman" w:cs="Times New Roman"/>
                 <w:b w:val="0"/>
               </w:rPr>
               <w:t>Sous Total</w:t>
@@ -939,9 +1342,29 @@
             <w:pPr>
               <w:jc w:val="right"/>
               <w:cnfStyle w:val="100000000000" w:firstRow="1" w:lastRow="0" w:firstColumn="0" w:lastColumn="0" w:oddVBand="0" w:evenVBand="0" w:oddHBand="0" w:evenHBand="0" w:firstRowFirstColumn="0" w:firstRowLastColumn="0" w:lastRowFirstColumn="0" w:lastRowLastColumn="0"/>
-            </w:pPr>
-            <w:r>
-              <w:t>+++subTotalAmount+++</w:t>
+              <w:rPr>
+                <w:rFonts w:ascii="Times New Roman" w:hAnsi="Times New Roman" w:cs="Times New Roman"/>
+              </w:rPr>
+            </w:pPr>
+            <w:r>
+              <w:rPr>
+                <w:rFonts w:ascii="Times New Roman" w:hAnsi="Times New Roman" w:cs="Times New Roman"/>
+              </w:rPr>
+              <w:t>+++</w:t>
+            </w:r>
+            <w:proofErr w:type="spellStart"/>
+            <w:r>
+              <w:rPr>
+                <w:rFonts w:ascii="Times New Roman" w:hAnsi="Times New Roman" w:cs="Times New Roman"/>
+              </w:rPr>
+              <w:t>subTotalAmount</w:t>
+            </w:r>
+            <w:proofErr w:type="spellEnd"/>
+            <w:r>
+              <w:rPr>
+                <w:rFonts w:ascii="Times New Roman" w:hAnsi="Times New Roman" w:cs="Times New Roman"/>
+              </w:rPr>
+              <w:t>+++</w:t>
             </w:r>
           </w:p>
         </w:tc>
@@ -957,7 +1380,13 @@
             <w:tcW w:w="5665" w:type="dxa"/>
             <w:vMerge/>
           </w:tcPr>
-          <w:p/>
+          <w:p>
+            <w:pPr>
+              <w:rPr>
+                <w:rFonts w:ascii="Times New Roman" w:hAnsi="Times New Roman" w:cs="Times New Roman"/>
+              </w:rPr>
+            </w:pPr>
+          </w:p>
         </w:tc>
         <w:tc>
           <w:tcPr>
@@ -966,8 +1395,14 @@
           <w:p>
             <w:pPr>
               <w:cnfStyle w:val="000000100000" w:firstRow="0" w:lastRow="0" w:firstColumn="0" w:lastColumn="0" w:oddVBand="0" w:evenVBand="0" w:oddHBand="1" w:evenHBand="0" w:firstRowFirstColumn="0" w:firstRowLastColumn="0" w:lastRowFirstColumn="0" w:lastRowLastColumn="0"/>
-            </w:pPr>
-            <w:r>
+              <w:rPr>
+                <w:rFonts w:ascii="Times New Roman" w:hAnsi="Times New Roman" w:cs="Times New Roman"/>
+              </w:rPr>
+            </w:pPr>
+            <w:r>
+              <w:rPr>
+                <w:rFonts w:ascii="Times New Roman" w:hAnsi="Times New Roman" w:cs="Times New Roman"/>
+              </w:rPr>
               <w:t>Taxe </w:t>
             </w:r>
           </w:p>
@@ -981,9 +1416,29 @@
             <w:pPr>
               <w:jc w:val="right"/>
               <w:cnfStyle w:val="000000100000" w:firstRow="0" w:lastRow="0" w:firstColumn="0" w:lastColumn="0" w:oddVBand="0" w:evenVBand="0" w:oddHBand="1" w:evenHBand="0" w:firstRowFirstColumn="0" w:firstRowLastColumn="0" w:lastRowFirstColumn="0" w:lastRowLastColumn="0"/>
-            </w:pPr>
-            <w:r>
-              <w:t>+++taxeAmount+++</w:t>
+              <w:rPr>
+                <w:rFonts w:ascii="Times New Roman" w:hAnsi="Times New Roman" w:cs="Times New Roman"/>
+              </w:rPr>
+            </w:pPr>
+            <w:r>
+              <w:rPr>
+                <w:rFonts w:ascii="Times New Roman" w:hAnsi="Times New Roman" w:cs="Times New Roman"/>
+              </w:rPr>
+              <w:t>+++</w:t>
+            </w:r>
+            <w:proofErr w:type="spellStart"/>
+            <w:r>
+              <w:rPr>
+                <w:rFonts w:ascii="Times New Roman" w:hAnsi="Times New Roman" w:cs="Times New Roman"/>
+              </w:rPr>
+              <w:t>taxeAmount</w:t>
+            </w:r>
+            <w:proofErr w:type="spellEnd"/>
+            <w:r>
+              <w:rPr>
+                <w:rFonts w:ascii="Times New Roman" w:hAnsi="Times New Roman" w:cs="Times New Roman"/>
+              </w:rPr>
+              <w:t>+++</w:t>
             </w:r>
           </w:p>
         </w:tc>
@@ -998,7 +1453,13 @@
             <w:tcW w:w="5665" w:type="dxa"/>
             <w:vMerge/>
           </w:tcPr>
-          <w:p/>
+          <w:p>
+            <w:pPr>
+              <w:rPr>
+                <w:rFonts w:ascii="Times New Roman" w:hAnsi="Times New Roman" w:cs="Times New Roman"/>
+              </w:rPr>
+            </w:pPr>
+          </w:p>
         </w:tc>
         <w:tc>
           <w:tcPr>
@@ -1008,11 +1469,13 @@
             <w:pPr>
               <w:cnfStyle w:val="000000000000" w:firstRow="0" w:lastRow="0" w:firstColumn="0" w:lastColumn="0" w:oddVBand="0" w:evenVBand="0" w:oddHBand="0" w:evenHBand="0" w:firstRowFirstColumn="0" w:firstRowLastColumn="0" w:lastRowFirstColumn="0" w:lastRowLastColumn="0"/>
               <w:rPr>
+                <w:rFonts w:ascii="Times New Roman" w:hAnsi="Times New Roman" w:cs="Times New Roman"/>
                 <w:b/>
               </w:rPr>
             </w:pPr>
             <w:r>
               <w:rPr>
+                <w:rFonts w:ascii="Times New Roman" w:hAnsi="Times New Roman" w:cs="Times New Roman"/>
                 <w:b/>
                 <w:sz w:val="24"/>
               </w:rPr>
@@ -1030,20 +1493,101 @@
               <w:jc w:val="right"/>
               <w:cnfStyle w:val="000000000000" w:firstRow="0" w:lastRow="0" w:firstColumn="0" w:lastColumn="0" w:oddVBand="0" w:evenVBand="0" w:oddHBand="0" w:evenHBand="0" w:firstRowFirstColumn="0" w:firstRowLastColumn="0" w:lastRowFirstColumn="0" w:lastRowLastColumn="0"/>
               <w:rPr>
+                <w:rFonts w:ascii="Times New Roman" w:hAnsi="Times New Roman" w:cs="Times New Roman"/>
                 <w:b/>
               </w:rPr>
             </w:pPr>
             <w:r>
               <w:rPr>
+                <w:rFonts w:ascii="Times New Roman" w:hAnsi="Times New Roman" w:cs="Times New Roman"/>
                 <w:b/>
               </w:rPr>
-              <w:t>+++totalAmount+++</w:t>
+              <w:t>+++</w:t>
+            </w:r>
+            <w:proofErr w:type="spellStart"/>
+            <w:r>
+              <w:rPr>
+                <w:rFonts w:ascii="Times New Roman" w:hAnsi="Times New Roman" w:cs="Times New Roman"/>
+                <w:b/>
+              </w:rPr>
+              <w:t>totalAmount</w:t>
+            </w:r>
+            <w:proofErr w:type="spellEnd"/>
+            <w:r>
+              <w:rPr>
+                <w:rFonts w:ascii="Times New Roman" w:hAnsi="Times New Roman" w:cs="Times New Roman"/>
+                <w:b/>
+              </w:rPr>
+              <w:t>+++</w:t>
             </w:r>
           </w:p>
         </w:tc>
       </w:tr>
     </w:tbl>
-    <w:p/>
+    <w:p>
+      <w:pPr>
+        <w:rPr>
+          <w:rFonts w:ascii="Times New Roman" w:hAnsi="Times New Roman" w:cs="Times New Roman"/>
+        </w:rPr>
+      </w:pPr>
+    </w:p>
+    <w:p>
+      <w:pPr>
+        <w:rPr>
+          <w:rFonts w:ascii="Times New Roman" w:hAnsi="Times New Roman" w:cs="Times New Roman"/>
+        </w:rPr>
+      </w:pPr>
+      <w:r>
+        <w:rPr>
+          <w:rFonts w:ascii="Times New Roman" w:hAnsi="Times New Roman" w:cs="Times New Roman"/>
+        </w:rPr>
+        <w:t>La facture a été émise par</w:t>
+      </w:r>
+      <w:r>
+        <w:rPr>
+          <w:rFonts w:ascii="Times New Roman" w:hAnsi="Times New Roman" w:cs="Times New Roman"/>
+        </w:rPr>
+        <w:t xml:space="preserve"> </w:t>
+      </w:r>
+      <w:r>
+        <w:rPr>
+          <w:rFonts w:ascii="Times New Roman" w:hAnsi="Times New Roman" w:cs="Times New Roman"/>
+          <w:b/>
+        </w:rPr>
+        <w:t>+++</w:t>
+      </w:r>
+      <w:proofErr w:type="spellStart"/>
+      <w:r>
+        <w:rPr>
+          <w:rFonts w:ascii="Times New Roman" w:hAnsi="Times New Roman" w:cs="Times New Roman"/>
+          <w:b/>
+        </w:rPr>
+        <w:t>sellerName</w:t>
+      </w:r>
+      <w:proofErr w:type="spellEnd"/>
+      <w:r>
+        <w:rPr>
+          <w:rFonts w:ascii="Times New Roman" w:hAnsi="Times New Roman" w:cs="Times New Roman"/>
+          <w:b/>
+        </w:rPr>
+        <w:t>+++</w:t>
+      </w:r>
+      <w:r>
+        <w:rPr>
+          <w:rFonts w:ascii="Times New Roman" w:hAnsi="Times New Roman" w:cs="Times New Roman"/>
+          <w:b/>
+        </w:rPr>
+        <w:t xml:space="preserve">, </w:t>
+      </w:r>
+      <w:r>
+        <w:rPr>
+          <w:rFonts w:ascii="Times New Roman" w:hAnsi="Times New Roman" w:cs="Times New Roman"/>
+        </w:rPr>
+        <w:t>le vendeur.</w:t>
+      </w:r>
+      <w:bookmarkStart w:id="0" w:name="_GoBack"/>
+      <w:bookmarkEnd w:id="0"/>
+    </w:p>
     <w:sectPr>
       <w:pgSz w:w="11906" w:h="16838"/>
       <w:pgMar w:top="1417" w:right="1417" w:bottom="1417" w:left="1417" w:header="708" w:footer="708" w:gutter="0"/>

</xml_diff>